<commit_message>
update design document with design evaluation, update README.md
</commit_message>
<xml_diff>
--- a/Design_Document.docx
+++ b/Design_Document.docx
@@ -7,7 +7,7 @@
         <w:pStyle w:val="1"/>
         <w:jc w:val="center"/>
         <w:rPr>
-          <w:rFonts w:eastAsiaTheme="minorEastAsia" w:hint="eastAsia"/>
+          <w:rFonts w:eastAsiaTheme="minorEastAsia"/>
         </w:rPr>
       </w:pPr>
       <w:r>
@@ -309,7 +309,6 @@
         <w:t xml:space="preserve">The classes for different types of heroes. Each of them has their own </w:t>
       </w:r>
       <w:proofErr w:type="spellStart"/>
-      <w:proofErr w:type="gramStart"/>
       <w:r>
         <w:rPr>
           <w:rFonts w:eastAsiaTheme="minorEastAsia" w:hint="eastAsia"/>
@@ -321,14 +320,7 @@
         <w:rPr>
           <w:rFonts w:eastAsiaTheme="minorEastAsia" w:hint="eastAsia"/>
         </w:rPr>
-        <w:t>(</w:t>
-      </w:r>
-      <w:proofErr w:type="gramEnd"/>
-      <w:r>
-        <w:rPr>
-          <w:rFonts w:eastAsiaTheme="minorEastAsia" w:hint="eastAsia"/>
-        </w:rPr>
-        <w:t>) method.</w:t>
+        <w:t>() method.</w:t>
       </w:r>
     </w:p>
     <w:p>
@@ -1858,16 +1850,8 @@
         <w:rPr>
           <w:rFonts w:eastAsiaTheme="minorEastAsia" w:hint="eastAsia"/>
         </w:rPr>
-        <w:t xml:space="preserve">formulas </w:t>
-      </w:r>
-      <w:proofErr w:type="gramStart"/>
-      <w:r>
-        <w:rPr>
-          <w:rFonts w:eastAsiaTheme="minorEastAsia" w:hint="eastAsia"/>
-        </w:rPr>
-        <w:t>are able to</w:t>
-      </w:r>
-      <w:proofErr w:type="gramEnd"/>
+        <w:t>formulas are able to</w:t>
+      </w:r>
       <w:r>
         <w:rPr>
           <w:rFonts w:eastAsiaTheme="minorEastAsia" w:hint="eastAsia"/>
@@ -2265,10 +2249,336 @@
     </w:p>
     <w:p>
       <w:pPr>
-        <w:rPr>
-          <w:rFonts w:eastAsiaTheme="minorEastAsia"/>
-        </w:rPr>
-      </w:pPr>
+        <w:pStyle w:val="2"/>
+      </w:pPr>
+      <w:r>
+        <w:rPr>
+          <w:rFonts w:hint="eastAsia"/>
+        </w:rPr>
+        <w:t>Patterns</w:t>
+      </w:r>
+    </w:p>
+    <w:p>
+      <w:pPr>
+        <w:rPr>
+          <w:rFonts w:eastAsiaTheme="minorEastAsia"/>
+        </w:rPr>
+      </w:pPr>
+      <w:r>
+        <w:rPr>
+          <w:rFonts w:eastAsiaTheme="minorEastAsia"/>
+        </w:rPr>
+        <w:t xml:space="preserve">1. We use </w:t>
+      </w:r>
+      <w:r>
+        <w:rPr>
+          <w:rFonts w:eastAsiaTheme="minorEastAsia" w:hint="eastAsia"/>
+          <w:b/>
+          <w:bCs/>
+        </w:rPr>
+        <w:t>Factory</w:t>
+      </w:r>
+      <w:r>
+        <w:rPr>
+          <w:rFonts w:eastAsiaTheme="minorEastAsia"/>
+          <w:b/>
+          <w:bCs/>
+        </w:rPr>
+        <w:t xml:space="preserve"> pattern</w:t>
+      </w:r>
+      <w:r>
+        <w:rPr>
+          <w:rFonts w:eastAsiaTheme="minorEastAsia"/>
+        </w:rPr>
+        <w:t xml:space="preserve"> to handle the heroes loading process. If we want to add a new type of hero, we only need to add the .txt file and a new class for the hero.</w:t>
+      </w:r>
+      <w:r>
+        <w:rPr>
+          <w:rFonts w:eastAsiaTheme="minorEastAsia"/>
+        </w:rPr>
+        <w:br/>
+        <w:t xml:space="preserve">2. We use </w:t>
+      </w:r>
+      <w:r>
+        <w:rPr>
+          <w:rFonts w:eastAsiaTheme="minorEastAsia" w:hint="eastAsia"/>
+          <w:b/>
+          <w:bCs/>
+        </w:rPr>
+        <w:t>F</w:t>
+      </w:r>
+      <w:r>
+        <w:rPr>
+          <w:rFonts w:eastAsiaTheme="minorEastAsia"/>
+          <w:b/>
+          <w:bCs/>
+        </w:rPr>
+        <w:t>acade pattern</w:t>
+      </w:r>
+      <w:r>
+        <w:rPr>
+          <w:rFonts w:eastAsiaTheme="minorEastAsia"/>
+        </w:rPr>
+        <w:t xml:space="preserve"> in </w:t>
+      </w:r>
+      <w:proofErr w:type="spellStart"/>
+      <w:r>
+        <w:rPr>
+          <w:rFonts w:eastAsiaTheme="minorEastAsia"/>
+        </w:rPr>
+        <w:t>CharacterMaps</w:t>
+      </w:r>
+      <w:proofErr w:type="spellEnd"/>
+      <w:r>
+        <w:rPr>
+          <w:rFonts w:eastAsiaTheme="minorEastAsia"/>
+        </w:rPr>
+        <w:t xml:space="preserve"> and </w:t>
+      </w:r>
+      <w:proofErr w:type="spellStart"/>
+      <w:r>
+        <w:rPr>
+          <w:rFonts w:eastAsiaTheme="minorEastAsia"/>
+        </w:rPr>
+        <w:t>itemLists</w:t>
+      </w:r>
+      <w:proofErr w:type="spellEnd"/>
+      <w:r>
+        <w:rPr>
+          <w:rFonts w:eastAsiaTheme="minorEastAsia"/>
+        </w:rPr>
+        <w:t>. Both of them provide a unified interface to get the data from .txt files.</w:t>
+      </w:r>
+      <w:r>
+        <w:rPr>
+          <w:rFonts w:eastAsiaTheme="minorEastAsia"/>
+        </w:rPr>
+        <w:br/>
+        <w:t xml:space="preserve">3. We use </w:t>
+      </w:r>
+      <w:r>
+        <w:rPr>
+          <w:rFonts w:eastAsiaTheme="minorEastAsia" w:hint="eastAsia"/>
+          <w:b/>
+          <w:bCs/>
+        </w:rPr>
+        <w:t>S</w:t>
+      </w:r>
+      <w:r>
+        <w:rPr>
+          <w:rFonts w:eastAsiaTheme="minorEastAsia"/>
+          <w:b/>
+          <w:bCs/>
+        </w:rPr>
+        <w:t>ingleton pattern</w:t>
+      </w:r>
+      <w:r>
+        <w:rPr>
+          <w:rFonts w:eastAsiaTheme="minorEastAsia"/>
+        </w:rPr>
+        <w:t xml:space="preserve"> in </w:t>
+      </w:r>
+      <w:proofErr w:type="spellStart"/>
+      <w:r>
+        <w:rPr>
+          <w:rFonts w:eastAsiaTheme="minorEastAsia"/>
+        </w:rPr>
+        <w:t>AudioPlayer</w:t>
+      </w:r>
+      <w:proofErr w:type="spellEnd"/>
+      <w:r>
+        <w:rPr>
+          <w:rFonts w:eastAsiaTheme="minorEastAsia"/>
+        </w:rPr>
+        <w:t xml:space="preserve">. We only need one instance of </w:t>
+      </w:r>
+      <w:proofErr w:type="spellStart"/>
+      <w:r>
+        <w:rPr>
+          <w:rFonts w:eastAsiaTheme="minorEastAsia"/>
+        </w:rPr>
+        <w:t>AudioPlayer</w:t>
+      </w:r>
+      <w:proofErr w:type="spellEnd"/>
+      <w:r>
+        <w:rPr>
+          <w:rFonts w:eastAsiaTheme="minorEastAsia"/>
+        </w:rPr>
+        <w:t xml:space="preserve"> to play music.</w:t>
+      </w:r>
+    </w:p>
+    <w:p>
+      <w:pPr>
+        <w:rPr>
+          <w:rFonts w:eastAsiaTheme="minorEastAsia"/>
+        </w:rPr>
+      </w:pPr>
+    </w:p>
+    <w:p>
+      <w:pPr>
+        <w:pStyle w:val="2"/>
+      </w:pPr>
+      <w:r>
+        <w:t>design evaluation</w:t>
+      </w:r>
+    </w:p>
+    <w:p>
+      <w:pPr>
+        <w:rPr>
+          <w:rFonts w:eastAsiaTheme="minorEastAsia"/>
+        </w:rPr>
+      </w:pPr>
+      <w:r>
+        <w:rPr>
+          <w:rFonts w:eastAsiaTheme="minorEastAsia" w:hint="eastAsia"/>
+        </w:rPr>
+        <w:t>1. We created some tools to pick random items from a map or a list. Because we load and put all items/heroes/monsters into maps or lists. In this way, we are able to get a random item at any time.</w:t>
+      </w:r>
+    </w:p>
+    <w:p>
+      <w:pPr>
+        <w:rPr>
+          <w:rFonts w:eastAsiaTheme="minorEastAsia"/>
+        </w:rPr>
+      </w:pPr>
+      <w:r>
+        <w:rPr>
+          <w:rFonts w:eastAsiaTheme="minorEastAsia" w:hint="eastAsia"/>
+        </w:rPr>
+        <w:t xml:space="preserve">2. We create </w:t>
+      </w:r>
+      <w:proofErr w:type="spellStart"/>
+      <w:r>
+        <w:rPr>
+          <w:rFonts w:eastAsiaTheme="minorEastAsia" w:hint="eastAsia"/>
+        </w:rPr>
+        <w:t>CharaterMaps</w:t>
+      </w:r>
+      <w:proofErr w:type="spellEnd"/>
+      <w:r>
+        <w:rPr>
+          <w:rFonts w:eastAsiaTheme="minorEastAsia" w:hint="eastAsia"/>
+        </w:rPr>
+        <w:t xml:space="preserve"> and </w:t>
+      </w:r>
+      <w:proofErr w:type="spellStart"/>
+      <w:r>
+        <w:rPr>
+          <w:rFonts w:eastAsiaTheme="minorEastAsia" w:hint="eastAsia"/>
+        </w:rPr>
+        <w:t>itemLists</w:t>
+      </w:r>
+      <w:proofErr w:type="spellEnd"/>
+      <w:r>
+        <w:rPr>
+          <w:rFonts w:eastAsiaTheme="minorEastAsia" w:hint="eastAsia"/>
+        </w:rPr>
+        <w:t xml:space="preserve"> to handle all characters and items, which is a </w:t>
+      </w:r>
+      <w:r>
+        <w:rPr>
+          <w:rFonts w:eastAsiaTheme="minorEastAsia"/>
+        </w:rPr>
+        <w:t>façade</w:t>
+      </w:r>
+      <w:r>
+        <w:rPr>
+          <w:rFonts w:eastAsiaTheme="minorEastAsia" w:hint="eastAsia"/>
+        </w:rPr>
+        <w:t xml:space="preserve"> pattern. In this way, w</w:t>
+      </w:r>
+      <w:r>
+        <w:rPr>
+          <w:rFonts w:eastAsiaTheme="minorEastAsia"/>
+        </w:rPr>
+        <w:t>e can manage multiple interfaces more efficiently without disorganized.</w:t>
+      </w:r>
+    </w:p>
+    <w:p>
+      <w:pPr>
+        <w:rPr>
+          <w:rFonts w:eastAsiaTheme="minorEastAsia"/>
+        </w:rPr>
+      </w:pPr>
+      <w:r>
+        <w:rPr>
+          <w:rFonts w:eastAsiaTheme="minorEastAsia" w:hint="eastAsia"/>
+        </w:rPr>
+        <w:t xml:space="preserve">3. </w:t>
+      </w:r>
+      <w:r>
+        <w:rPr>
+          <w:rFonts w:eastAsiaTheme="minorEastAsia" w:hint="eastAsia"/>
+        </w:rPr>
+        <w:t xml:space="preserve">All cells will not contain any sign of heroes or monsters. Pieces of heroes and monsters does </w:t>
+      </w:r>
+      <w:r>
+        <w:rPr>
+          <w:rFonts w:eastAsiaTheme="minorEastAsia"/>
+        </w:rPr>
+        <w:t>“</w:t>
+      </w:r>
+      <w:r>
+        <w:rPr>
+          <w:rFonts w:eastAsiaTheme="minorEastAsia" w:hint="eastAsia"/>
+        </w:rPr>
+        <w:t>move</w:t>
+      </w:r>
+      <w:r>
+        <w:rPr>
+          <w:rFonts w:eastAsiaTheme="minorEastAsia"/>
+        </w:rPr>
+        <w:t>”</w:t>
+      </w:r>
+      <w:r>
+        <w:rPr>
+          <w:rFonts w:eastAsiaTheme="minorEastAsia" w:hint="eastAsia"/>
+        </w:rPr>
+        <w:t xml:space="preserve"> from one cell to another cell. We created stacks for every cell to contain pieces. In this way, we can put multiple pieces in one cell.</w:t>
+      </w:r>
+    </w:p>
+    <w:p>
+      <w:pPr>
+        <w:rPr>
+          <w:rFonts w:eastAsiaTheme="minorEastAsia" w:hint="eastAsia"/>
+        </w:rPr>
+      </w:pPr>
+      <w:r>
+        <w:rPr>
+          <w:rFonts w:eastAsiaTheme="minorEastAsia" w:hint="eastAsia"/>
+        </w:rPr>
+        <w:t>4. We picked parts of battle logics from Heroes and Monsters. To be specific, w</w:t>
+      </w:r>
+      <w:r>
+        <w:rPr>
+          <w:rFonts w:eastAsiaTheme="minorEastAsia"/>
+        </w:rPr>
+        <w:t xml:space="preserve">e </w:t>
+      </w:r>
+      <w:r>
+        <w:rPr>
+          <w:rFonts w:eastAsiaTheme="minorEastAsia"/>
+        </w:rPr>
+        <w:t>spli</w:t>
+      </w:r>
+      <w:r>
+        <w:rPr>
+          <w:rFonts w:eastAsiaTheme="minorEastAsia" w:hint="eastAsia"/>
+        </w:rPr>
+        <w:t xml:space="preserve">t </w:t>
+      </w:r>
+      <w:r>
+        <w:rPr>
+          <w:rFonts w:eastAsiaTheme="minorEastAsia"/>
+        </w:rPr>
+        <w:t>the original turn-based combat logic into single attacks.</w:t>
+      </w:r>
+      <w:r>
+        <w:rPr>
+          <w:rFonts w:eastAsiaTheme="minorEastAsia" w:hint="eastAsia"/>
+        </w:rPr>
+        <w:t xml:space="preserve"> So, both monsters and heroes can only attack once in their turn.</w:t>
+      </w:r>
     </w:p>
     <w:sectPr>
       <w:pgSz w:w="11906" w:h="16838"/>

</xml_diff>